<commit_message>
Added more reference notes
</commit_message>
<xml_diff>
--- a/ReferencesNotes.docx
+++ b/ReferencesNotes.docx
@@ -1508,147 +1508,436 @@
           <w:lang w:eastAsia="en-GB"/>
         </w:rPr>
       </w:pPr>
+    </w:p>
+    <w:p>
+      <w:pPr>
+        <w:rPr>
+          <w:lang w:eastAsia="en-GB"/>
+        </w:rPr>
+      </w:pPr>
+      <w:proofErr w:type="spellStart"/>
+      <w:proofErr w:type="gramStart"/>
+      <w:r>
+        <w:rPr>
+          <w:lang w:eastAsia="en-GB"/>
+        </w:rPr>
+        <w:t>Cressie</w:t>
+      </w:r>
+      <w:proofErr w:type="spellEnd"/>
+      <w:r>
+        <w:rPr>
+          <w:lang w:eastAsia="en-GB"/>
+        </w:rPr>
+        <w:t xml:space="preserve">, Noel, Catherine A. Calder, James S. Clark, Jay M. </w:t>
+      </w:r>
+      <w:proofErr w:type="spellStart"/>
+      <w:r>
+        <w:rPr>
+          <w:lang w:eastAsia="en-GB"/>
+        </w:rPr>
+        <w:t>Ver</w:t>
+      </w:r>
+      <w:proofErr w:type="spellEnd"/>
+      <w:r>
+        <w:rPr>
+          <w:lang w:eastAsia="en-GB"/>
+        </w:rPr>
+        <w:t xml:space="preserve"> </w:t>
+      </w:r>
+      <w:proofErr w:type="spellStart"/>
+      <w:r>
+        <w:rPr>
+          <w:lang w:eastAsia="en-GB"/>
+        </w:rPr>
+        <w:t>Hoef</w:t>
+      </w:r>
+      <w:proofErr w:type="spellEnd"/>
+      <w:r>
+        <w:rPr>
+          <w:lang w:eastAsia="en-GB"/>
+        </w:rPr>
+        <w:t xml:space="preserve">, and Christopher K. </w:t>
+      </w:r>
+      <w:proofErr w:type="spellStart"/>
+      <w:r>
+        <w:rPr>
+          <w:lang w:eastAsia="en-GB"/>
+        </w:rPr>
+        <w:t>Wikle</w:t>
+      </w:r>
+      <w:proofErr w:type="spellEnd"/>
+      <w:r>
+        <w:rPr>
+          <w:lang w:eastAsia="en-GB"/>
+        </w:rPr>
+        <w:t>.</w:t>
+      </w:r>
+      <w:proofErr w:type="gramEnd"/>
+      <w:r>
+        <w:rPr>
+          <w:lang w:eastAsia="en-GB"/>
+        </w:rPr>
+        <w:t xml:space="preserve"> </w:t>
+      </w:r>
+      <w:proofErr w:type="gramStart"/>
+      <w:r>
+        <w:rPr>
+          <w:lang w:eastAsia="en-GB"/>
+        </w:rPr>
+        <w:t xml:space="preserve">“Accounting for Uncertainty in Ecological Analysis: The Strengths and Limitations of Hierarchical Statistical </w:t>
+      </w:r>
+      <w:proofErr w:type="spellStart"/>
+      <w:r>
+        <w:rPr>
+          <w:lang w:eastAsia="en-GB"/>
+        </w:rPr>
+        <w:t>Modeling</w:t>
+      </w:r>
+      <w:proofErr w:type="spellEnd"/>
+      <w:r>
+        <w:rPr>
+          <w:lang w:eastAsia="en-GB"/>
+        </w:rPr>
+        <w:t>.”</w:t>
+      </w:r>
+      <w:proofErr w:type="gramEnd"/>
+      <w:r>
+        <w:rPr>
+          <w:lang w:eastAsia="en-GB"/>
+        </w:rPr>
+        <w:t xml:space="preserve"> </w:t>
+      </w:r>
+      <w:r>
+        <w:rPr>
+          <w:i/>
+          <w:iCs/>
+          <w:lang w:eastAsia="en-GB"/>
+        </w:rPr>
+        <w:t>Ecological Applications</w:t>
+      </w:r>
+      <w:r>
+        <w:rPr>
+          <w:lang w:eastAsia="en-GB"/>
+        </w:rPr>
+        <w:t xml:space="preserve"> 19, no. 3 (March 18, 2009): 553–70. doi:10.1890/07-0744.1.</w:t>
+      </w:r>
+    </w:p>
+    <w:p>
+      <w:pPr>
+        <w:rPr>
+          <w:lang w:eastAsia="en-GB"/>
+        </w:rPr>
+      </w:pPr>
+      <w:r>
+        <w:rPr>
+          <w:lang w:eastAsia="en-GB"/>
+        </w:rPr>
+        <w:t xml:space="preserve">Discussion reference: A pro HBM paper but does admit that models </w:t>
+      </w:r>
+      <w:proofErr w:type="spellStart"/>
+      <w:r>
+        <w:rPr>
+          <w:lang w:eastAsia="en-GB"/>
+        </w:rPr>
+        <w:t>canbe</w:t>
+      </w:r>
+      <w:proofErr w:type="spellEnd"/>
+      <w:r>
+        <w:rPr>
+          <w:lang w:eastAsia="en-GB"/>
+        </w:rPr>
+        <w:t xml:space="preserve"> so complex that pragmatic decisions have to be made.</w:t>
+      </w:r>
+    </w:p>
+    <w:p>
+      <w:pPr>
+        <w:spacing w:after="0" w:line="240" w:lineRule="auto"/>
+        <w:ind w:hanging="480"/>
+        <w:rPr>
+          <w:rFonts w:ascii="Times New Roman" w:eastAsia="Times New Roman" w:hAnsi="Times New Roman" w:cs="Times New Roman"/>
+          <w:sz w:val="24"/>
+          <w:szCs w:val="24"/>
+          <w:lang w:eastAsia="en-GB"/>
+        </w:rPr>
+      </w:pPr>
+      <w:r>
+        <w:rPr>
+          <w:rFonts w:ascii="Times New Roman" w:eastAsia="Times New Roman" w:hAnsi="Times New Roman" w:cs="Times New Roman"/>
+          <w:sz w:val="24"/>
+          <w:szCs w:val="24"/>
+          <w:lang w:eastAsia="en-GB"/>
+        </w:rPr>
+        <w:lastRenderedPageBreak/>
+        <w:t>Recent context papers</w:t>
+      </w:r>
+    </w:p>
+    <w:p>
+      <w:pPr>
+        <w:spacing w:after="0" w:line="240" w:lineRule="auto"/>
+        <w:ind w:hanging="480"/>
+        <w:rPr>
+          <w:rFonts w:ascii="Times New Roman" w:eastAsia="Times New Roman" w:hAnsi="Times New Roman" w:cs="Times New Roman"/>
+          <w:sz w:val="24"/>
+          <w:szCs w:val="24"/>
+          <w:lang w:eastAsia="en-GB"/>
+        </w:rPr>
+      </w:pPr>
+    </w:p>
+    <w:p>
+      <w:pPr>
+        <w:rPr>
+          <w:i/>
+          <w:lang w:eastAsia="en-GB"/>
+        </w:rPr>
+      </w:pPr>
+      <w:proofErr w:type="spellStart"/>
+      <w:proofErr w:type="gramStart"/>
+      <w:r>
+        <w:rPr>
+          <w:i/>
+          <w:lang w:eastAsia="en-GB"/>
+        </w:rPr>
+        <w:t>Pregler</w:t>
+      </w:r>
+      <w:proofErr w:type="spellEnd"/>
+      <w:r>
+        <w:rPr>
+          <w:i/>
+          <w:lang w:eastAsia="en-GB"/>
+        </w:rPr>
+        <w:t xml:space="preserve">, Kasey C., Jason C. </w:t>
+      </w:r>
+      <w:proofErr w:type="spellStart"/>
+      <w:r>
+        <w:rPr>
+          <w:i/>
+          <w:lang w:eastAsia="en-GB"/>
+        </w:rPr>
+        <w:t>Vokoun</w:t>
+      </w:r>
+      <w:proofErr w:type="spellEnd"/>
+      <w:r>
+        <w:rPr>
+          <w:i/>
+          <w:lang w:eastAsia="en-GB"/>
+        </w:rPr>
+        <w:t xml:space="preserve">, Timothy Jensen, and Neal </w:t>
+      </w:r>
+      <w:proofErr w:type="spellStart"/>
+      <w:r>
+        <w:rPr>
+          <w:i/>
+          <w:lang w:eastAsia="en-GB"/>
+        </w:rPr>
+        <w:t>Hagstrom</w:t>
+      </w:r>
+      <w:proofErr w:type="spellEnd"/>
+      <w:r>
+        <w:rPr>
+          <w:i/>
+          <w:lang w:eastAsia="en-GB"/>
+        </w:rPr>
+        <w:t>.</w:t>
+      </w:r>
+      <w:proofErr w:type="gramEnd"/>
+      <w:r>
+        <w:rPr>
+          <w:i/>
+          <w:lang w:eastAsia="en-GB"/>
+        </w:rPr>
+        <w:t xml:space="preserve"> “Using </w:t>
+      </w:r>
+      <w:proofErr w:type="spellStart"/>
+      <w:r>
+        <w:rPr>
+          <w:i/>
+          <w:lang w:eastAsia="en-GB"/>
+        </w:rPr>
+        <w:t>Multimethod</w:t>
+      </w:r>
+      <w:proofErr w:type="spellEnd"/>
+      <w:r>
+        <w:rPr>
+          <w:i/>
+          <w:lang w:eastAsia="en-GB"/>
+        </w:rPr>
+        <w:t xml:space="preserve"> Occupancy Estimation Models to Quantify Gear Differences in Detection Probabilities: Is Backpack Electrofishing Missing Occurrences for a Species of Concern?” </w:t>
+      </w:r>
+      <w:r>
+        <w:rPr>
+          <w:i/>
+          <w:iCs/>
+          <w:lang w:eastAsia="en-GB"/>
+        </w:rPr>
+        <w:t>Transactions of the American Fisheries Society</w:t>
+      </w:r>
+      <w:r>
+        <w:rPr>
+          <w:i/>
+          <w:lang w:eastAsia="en-GB"/>
+        </w:rPr>
+        <w:t xml:space="preserve"> 144, no. 1 (January 2, 2015): 89–95. doi:10.1080/00028487.2014.968291.</w:t>
+      </w:r>
+    </w:p>
+    <w:p>
+      <w:pPr>
+        <w:rPr>
+          <w:lang w:eastAsia="en-GB"/>
+        </w:rPr>
+      </w:pPr>
+      <w:proofErr w:type="gramStart"/>
+      <w:r>
+        <w:rPr>
+          <w:lang w:eastAsia="en-GB"/>
+        </w:rPr>
+        <w:t>Use of occupancy models to estimate capture prob.</w:t>
+      </w:r>
+      <w:proofErr w:type="gramEnd"/>
+      <w:r>
+        <w:rPr>
+          <w:lang w:eastAsia="en-GB"/>
+        </w:rPr>
+        <w:t xml:space="preserve">  Models ranked by AICc, smooth AICc weights used to assess support.</w:t>
+      </w:r>
+    </w:p>
+    <w:p>
+      <w:pPr>
+        <w:rPr>
+          <w:lang w:eastAsia="en-GB"/>
+        </w:rPr>
+      </w:pPr>
       <w:bookmarkStart w:id="0" w:name="_GoBack"/>
       <w:bookmarkEnd w:id="0"/>
     </w:p>
     <w:p>
       <w:pPr>
         <w:rPr>
-          <w:lang w:eastAsia="en-GB"/>
-        </w:rPr>
-      </w:pPr>
-      <w:proofErr w:type="spellStart"/>
-      <w:proofErr w:type="gramStart"/>
-      <w:r>
-        <w:rPr>
-          <w:lang w:eastAsia="en-GB"/>
-        </w:rPr>
-        <w:t>Cressie</w:t>
-      </w:r>
-      <w:proofErr w:type="spellEnd"/>
-      <w:r>
-        <w:rPr>
-          <w:lang w:eastAsia="en-GB"/>
-        </w:rPr>
-        <w:t xml:space="preserve">, Noel, Catherine A. Calder, James S. Clark, Jay M. </w:t>
-      </w:r>
-      <w:proofErr w:type="spellStart"/>
-      <w:r>
-        <w:rPr>
-          <w:lang w:eastAsia="en-GB"/>
-        </w:rPr>
-        <w:t>Ver</w:t>
-      </w:r>
-      <w:proofErr w:type="spellEnd"/>
-      <w:r>
-        <w:rPr>
+          <w:i/>
+          <w:lang w:eastAsia="en-GB"/>
+        </w:rPr>
+      </w:pPr>
+      <w:proofErr w:type="spellStart"/>
+      <w:proofErr w:type="gramStart"/>
+      <w:r>
+        <w:rPr>
+          <w:i/>
+          <w:lang w:eastAsia="en-GB"/>
+        </w:rPr>
+        <w:t>Rodtka</w:t>
+      </w:r>
+      <w:proofErr w:type="spellEnd"/>
+      <w:r>
+        <w:rPr>
+          <w:i/>
+          <w:lang w:eastAsia="en-GB"/>
+        </w:rPr>
+        <w:t xml:space="preserve">, Mike C., Chad S. Judd, Peter K.M. </w:t>
+      </w:r>
+      <w:proofErr w:type="spellStart"/>
+      <w:r>
+        <w:rPr>
+          <w:i/>
+          <w:lang w:eastAsia="en-GB"/>
+        </w:rPr>
+        <w:t>Aku</w:t>
+      </w:r>
+      <w:proofErr w:type="spellEnd"/>
+      <w:r>
+        <w:rPr>
+          <w:i/>
+          <w:lang w:eastAsia="en-GB"/>
+        </w:rPr>
+        <w:t>, and Kevin M. Fitzsimmons.</w:t>
+      </w:r>
+      <w:proofErr w:type="gramEnd"/>
+      <w:r>
+        <w:rPr>
+          <w:i/>
           <w:lang w:eastAsia="en-GB"/>
         </w:rPr>
         <w:t xml:space="preserve"> </w:t>
       </w:r>
-      <w:proofErr w:type="spellStart"/>
-      <w:r>
-        <w:rPr>
-          <w:lang w:eastAsia="en-GB"/>
-        </w:rPr>
-        <w:t>Hoef</w:t>
-      </w:r>
-      <w:proofErr w:type="spellEnd"/>
-      <w:r>
-        <w:rPr>
-          <w:lang w:eastAsia="en-GB"/>
-        </w:rPr>
-        <w:t xml:space="preserve">, and Christopher K. </w:t>
-      </w:r>
-      <w:proofErr w:type="spellStart"/>
-      <w:r>
-        <w:rPr>
-          <w:lang w:eastAsia="en-GB"/>
-        </w:rPr>
-        <w:t>Wikle</w:t>
-      </w:r>
-      <w:proofErr w:type="spellEnd"/>
-      <w:r>
-        <w:rPr>
-          <w:lang w:eastAsia="en-GB"/>
-        </w:rPr>
-        <w:t>.</w:t>
-      </w:r>
-      <w:proofErr w:type="gramEnd"/>
-      <w:r>
-        <w:rPr>
+      <w:proofErr w:type="gramStart"/>
+      <w:r>
+        <w:rPr>
+          <w:i/>
+          <w:lang w:eastAsia="en-GB"/>
+        </w:rPr>
+        <w:t>“Estimating Occupancy and Detection Probability of Juvenile Bull Trout Using Backpack Electrofishing Gear in a West-Central Alberta Watershed.”</w:t>
+      </w:r>
+      <w:proofErr w:type="gramEnd"/>
+      <w:r>
+        <w:rPr>
+          <w:i/>
           <w:lang w:eastAsia="en-GB"/>
         </w:rPr>
         <w:t xml:space="preserve"> </w:t>
       </w:r>
-      <w:proofErr w:type="gramStart"/>
-      <w:r>
-        <w:rPr>
-          <w:lang w:eastAsia="en-GB"/>
-        </w:rPr>
-        <w:t xml:space="preserve">“Accounting for Uncertainty in Ecological Analysis: The Strengths and Limitations of Hierarchical Statistical </w:t>
-      </w:r>
-      <w:proofErr w:type="spellStart"/>
-      <w:r>
-        <w:rPr>
-          <w:lang w:eastAsia="en-GB"/>
-        </w:rPr>
-        <w:t>Modeling</w:t>
-      </w:r>
-      <w:proofErr w:type="spellEnd"/>
-      <w:r>
-        <w:rPr>
-          <w:lang w:eastAsia="en-GB"/>
-        </w:rPr>
-        <w:t>.”</w:t>
-      </w:r>
-      <w:proofErr w:type="gramEnd"/>
-      <w:r>
-        <w:rPr>
-          <w:lang w:eastAsia="en-GB"/>
-        </w:rPr>
-        <w:t xml:space="preserve"> </w:t>
-      </w:r>
       <w:r>
         <w:rPr>
           <w:i/>
           <w:iCs/>
           <w:lang w:eastAsia="en-GB"/>
         </w:rPr>
-        <w:t>Ecological Applications</w:t>
-      </w:r>
-      <w:r>
-        <w:rPr>
-          <w:lang w:eastAsia="en-GB"/>
-        </w:rPr>
-        <w:t xml:space="preserve"> 19, no. 3 (March 18, 2009): 553–70. doi:10.1890/07-0744.1.</w:t>
-      </w:r>
-    </w:p>
-    <w:p>
-      <w:pPr>
-        <w:rPr>
-          <w:lang w:eastAsia="en-GB"/>
-        </w:rPr>
-      </w:pPr>
-      <w:r>
-        <w:rPr>
-          <w:lang w:eastAsia="en-GB"/>
-        </w:rPr>
-        <w:t xml:space="preserve">Discussion reference: A pro HBM paper but does admit that models </w:t>
-      </w:r>
-      <w:proofErr w:type="spellStart"/>
-      <w:r>
-        <w:rPr>
-          <w:lang w:eastAsia="en-GB"/>
-        </w:rPr>
-        <w:t>canbe</w:t>
-      </w:r>
-      <w:proofErr w:type="spellEnd"/>
-      <w:r>
-        <w:rPr>
-          <w:lang w:eastAsia="en-GB"/>
-        </w:rPr>
-        <w:t xml:space="preserve"> so complex that pragmatic decisions have to be made.</w:t>
+        <w:t>Canadian Journal of Fisheries and Aquatic Sciences</w:t>
+      </w:r>
+      <w:r>
+        <w:rPr>
+          <w:i/>
+          <w:lang w:eastAsia="en-GB"/>
+        </w:rPr>
+        <w:t xml:space="preserve">, January 19, 2015, 1–9. </w:t>
+      </w:r>
+      <w:proofErr w:type="gramStart"/>
+      <w:r>
+        <w:rPr>
+          <w:i/>
+          <w:lang w:eastAsia="en-GB"/>
+        </w:rPr>
+        <w:t>doi:</w:t>
+      </w:r>
+      <w:proofErr w:type="gramEnd"/>
+      <w:r>
+        <w:rPr>
+          <w:i/>
+          <w:lang w:eastAsia="en-GB"/>
+        </w:rPr>
+        <w:t>10.1139/cjfas-2014-0175.</w:t>
+      </w:r>
+    </w:p>
+    <w:p>
+      <w:pPr>
+        <w:rPr>
+          <w:lang w:eastAsia="en-GB"/>
+        </w:rPr>
+      </w:pPr>
+      <w:proofErr w:type="gramStart"/>
+      <w:r>
+        <w:rPr>
+          <w:lang w:eastAsia="en-GB"/>
+        </w:rPr>
+        <w:t>Occupancy modelling.</w:t>
+      </w:r>
+      <w:proofErr w:type="gramEnd"/>
+      <w:r>
+        <w:rPr>
+          <w:lang w:eastAsia="en-GB"/>
+        </w:rPr>
+        <w:t xml:space="preserve">  Hines at al 2010 used to assess habitat effects.  Ranked capture </w:t>
+      </w:r>
+      <w:proofErr w:type="spellStart"/>
+      <w:r>
+        <w:rPr>
+          <w:lang w:eastAsia="en-GB"/>
+        </w:rPr>
+        <w:t>prob</w:t>
+      </w:r>
+      <w:proofErr w:type="spellEnd"/>
+      <w:r>
+        <w:rPr>
+          <w:lang w:eastAsia="en-GB"/>
+        </w:rPr>
+        <w:t xml:space="preserve"> models by AICc. Found relationship with conductivity.</w:t>
       </w:r>
     </w:p>
     <w:p>
@@ -1698,15 +1987,6 @@
           <w:lang w:eastAsia="en-GB"/>
         </w:rPr>
       </w:pPr>
-      <w:r>
-        <w:rPr>
-          <w:rFonts w:ascii="Times New Roman" w:eastAsia="Times New Roman" w:hAnsi="Times New Roman" w:cs="Times New Roman"/>
-          <w:sz w:val="24"/>
-          <w:szCs w:val="24"/>
-          <w:lang w:eastAsia="en-GB"/>
-        </w:rPr>
-        <w:t>References mentioned:</w:t>
-      </w:r>
     </w:p>
     <w:p>
       <w:pPr>
@@ -1719,6 +1999,15 @@
           <w:lang w:eastAsia="en-GB"/>
         </w:rPr>
       </w:pPr>
+      <w:r>
+        <w:rPr>
+          <w:rFonts w:ascii="Times New Roman" w:eastAsia="Times New Roman" w:hAnsi="Times New Roman" w:cs="Times New Roman"/>
+          <w:sz w:val="24"/>
+          <w:szCs w:val="24"/>
+          <w:lang w:eastAsia="en-GB"/>
+        </w:rPr>
+        <w:t>References mentioned:</w:t>
+      </w:r>
     </w:p>
     <w:p>
       <w:pPr>
@@ -1731,68 +2020,6 @@
           <w:lang w:eastAsia="en-GB"/>
         </w:rPr>
       </w:pPr>
-      <w:proofErr w:type="spellStart"/>
-      <w:r>
-        <w:rPr>
-          <w:rFonts w:ascii="Times New Roman" w:eastAsia="Times New Roman" w:hAnsi="Times New Roman" w:cs="Times New Roman"/>
-          <w:sz w:val="24"/>
-          <w:szCs w:val="24"/>
-          <w:lang w:eastAsia="en-GB"/>
-        </w:rPr>
-        <w:t>Patil</w:t>
-      </w:r>
-      <w:proofErr w:type="spellEnd"/>
-      <w:r>
-        <w:rPr>
-          <w:rFonts w:ascii="Times New Roman" w:eastAsia="Times New Roman" w:hAnsi="Times New Roman" w:cs="Times New Roman"/>
-          <w:sz w:val="24"/>
-          <w:szCs w:val="24"/>
-          <w:lang w:eastAsia="en-GB"/>
-        </w:rPr>
-        <w:t xml:space="preserve">, G. P. “Maximum Likelihood Estimation for Generalized Power Series Distributions and Its Application to a Truncated Binomial Distribution.” </w:t>
-      </w:r>
-      <w:proofErr w:type="spellStart"/>
-      <w:r>
-        <w:rPr>
-          <w:rFonts w:ascii="Times New Roman" w:eastAsia="Times New Roman" w:hAnsi="Times New Roman" w:cs="Times New Roman"/>
-          <w:i/>
-          <w:iCs/>
-          <w:sz w:val="24"/>
-          <w:szCs w:val="24"/>
-          <w:lang w:eastAsia="en-GB"/>
-        </w:rPr>
-        <w:t>Biometrika</w:t>
-      </w:r>
-      <w:proofErr w:type="spellEnd"/>
-      <w:r>
-        <w:rPr>
-          <w:rFonts w:ascii="Times New Roman" w:eastAsia="Times New Roman" w:hAnsi="Times New Roman" w:cs="Times New Roman"/>
-          <w:sz w:val="24"/>
-          <w:szCs w:val="24"/>
-          <w:lang w:eastAsia="en-GB"/>
-        </w:rPr>
-        <w:t xml:space="preserve"> 49, no. 1/2 (June 1, 1962): 227–37. </w:t>
-      </w:r>
-      <w:proofErr w:type="gramStart"/>
-      <w:r>
-        <w:rPr>
-          <w:rFonts w:ascii="Times New Roman" w:eastAsia="Times New Roman" w:hAnsi="Times New Roman" w:cs="Times New Roman"/>
-          <w:sz w:val="24"/>
-          <w:szCs w:val="24"/>
-          <w:lang w:eastAsia="en-GB"/>
-        </w:rPr>
-        <w:t>doi:</w:t>
-      </w:r>
-      <w:proofErr w:type="gramEnd"/>
-      <w:r>
-        <w:rPr>
-          <w:rFonts w:ascii="Times New Roman" w:eastAsia="Times New Roman" w:hAnsi="Times New Roman" w:cs="Times New Roman"/>
-          <w:sz w:val="24"/>
-          <w:szCs w:val="24"/>
-          <w:lang w:eastAsia="en-GB"/>
-        </w:rPr>
-        <w:t>10.2307/2333484.</w:t>
-      </w:r>
     </w:p>
     <w:p>
       <w:pPr>
@@ -1805,6 +2032,68 @@
           <w:lang w:eastAsia="en-GB"/>
         </w:rPr>
       </w:pPr>
+      <w:proofErr w:type="spellStart"/>
+      <w:r>
+        <w:rPr>
+          <w:rFonts w:ascii="Times New Roman" w:eastAsia="Times New Roman" w:hAnsi="Times New Roman" w:cs="Times New Roman"/>
+          <w:sz w:val="24"/>
+          <w:szCs w:val="24"/>
+          <w:lang w:eastAsia="en-GB"/>
+        </w:rPr>
+        <w:t>Patil</w:t>
+      </w:r>
+      <w:proofErr w:type="spellEnd"/>
+      <w:r>
+        <w:rPr>
+          <w:rFonts w:ascii="Times New Roman" w:eastAsia="Times New Roman" w:hAnsi="Times New Roman" w:cs="Times New Roman"/>
+          <w:sz w:val="24"/>
+          <w:szCs w:val="24"/>
+          <w:lang w:eastAsia="en-GB"/>
+        </w:rPr>
+        <w:t xml:space="preserve">, G. P. “Maximum Likelihood Estimation for Generalized Power Series Distributions and Its Application to a Truncated Binomial Distribution.” </w:t>
+      </w:r>
+      <w:proofErr w:type="spellStart"/>
+      <w:r>
+        <w:rPr>
+          <w:rFonts w:ascii="Times New Roman" w:eastAsia="Times New Roman" w:hAnsi="Times New Roman" w:cs="Times New Roman"/>
+          <w:i/>
+          <w:iCs/>
+          <w:sz w:val="24"/>
+          <w:szCs w:val="24"/>
+          <w:lang w:eastAsia="en-GB"/>
+        </w:rPr>
+        <w:t>Biometrika</w:t>
+      </w:r>
+      <w:proofErr w:type="spellEnd"/>
+      <w:r>
+        <w:rPr>
+          <w:rFonts w:ascii="Times New Roman" w:eastAsia="Times New Roman" w:hAnsi="Times New Roman" w:cs="Times New Roman"/>
+          <w:sz w:val="24"/>
+          <w:szCs w:val="24"/>
+          <w:lang w:eastAsia="en-GB"/>
+        </w:rPr>
+        <w:t xml:space="preserve"> 49, no. 1/2 (June 1, 1962): 227–37. </w:t>
+      </w:r>
+      <w:proofErr w:type="gramStart"/>
+      <w:r>
+        <w:rPr>
+          <w:rFonts w:ascii="Times New Roman" w:eastAsia="Times New Roman" w:hAnsi="Times New Roman" w:cs="Times New Roman"/>
+          <w:sz w:val="24"/>
+          <w:szCs w:val="24"/>
+          <w:lang w:eastAsia="en-GB"/>
+        </w:rPr>
+        <w:t>doi:</w:t>
+      </w:r>
+      <w:proofErr w:type="gramEnd"/>
+      <w:r>
+        <w:rPr>
+          <w:rFonts w:ascii="Times New Roman" w:eastAsia="Times New Roman" w:hAnsi="Times New Roman" w:cs="Times New Roman"/>
+          <w:sz w:val="24"/>
+          <w:szCs w:val="24"/>
+          <w:lang w:eastAsia="en-GB"/>
+        </w:rPr>
+        <w:t>10.2307/2333484.</w:t>
+      </w:r>
     </w:p>
     <w:p>
       <w:pPr>
@@ -1817,6 +2106,18 @@
           <w:lang w:eastAsia="en-GB"/>
         </w:rPr>
       </w:pPr>
+    </w:p>
+    <w:p>
+      <w:pPr>
+        <w:spacing w:after="0" w:line="240" w:lineRule="auto"/>
+        <w:ind w:hanging="480"/>
+        <w:rPr>
+          <w:rFonts w:ascii="Times New Roman" w:eastAsia="Times New Roman" w:hAnsi="Times New Roman" w:cs="Times New Roman"/>
+          <w:sz w:val="24"/>
+          <w:szCs w:val="24"/>
+          <w:lang w:eastAsia="en-GB"/>
+        </w:rPr>
+      </w:pPr>
       <w:proofErr w:type="spellStart"/>
       <w:r>
         <w:rPr>
@@ -1896,6 +2197,158 @@
           <w:lang w:eastAsia="en-GB"/>
         </w:rPr>
         <w:t xml:space="preserve"> 43, no. 1 (February 1, 1972): 142–52.</w:t>
+      </w:r>
+    </w:p>
+    <w:p>
+      <w:pPr>
+        <w:ind w:hanging="480"/>
+        <w:rPr>
+          <w:rFonts w:ascii="Times New Roman" w:eastAsia="Times New Roman" w:hAnsi="Times New Roman" w:cs="Times New Roman"/>
+          <w:sz w:val="24"/>
+          <w:szCs w:val="24"/>
+          <w:lang w:eastAsia="en-GB"/>
+        </w:rPr>
+      </w:pPr>
+    </w:p>
+    <w:p>
+      <w:pPr>
+        <w:spacing w:after="0" w:line="240" w:lineRule="auto"/>
+        <w:ind w:hanging="480"/>
+        <w:rPr>
+          <w:rFonts w:ascii="Times New Roman" w:eastAsia="Times New Roman" w:hAnsi="Times New Roman" w:cs="Times New Roman"/>
+          <w:sz w:val="24"/>
+          <w:szCs w:val="24"/>
+          <w:lang w:eastAsia="en-GB"/>
+        </w:rPr>
+      </w:pPr>
+      <w:r>
+        <w:rPr>
+          <w:rFonts w:ascii="Times New Roman" w:eastAsia="Times New Roman" w:hAnsi="Times New Roman" w:cs="Times New Roman"/>
+          <w:sz w:val="24"/>
+          <w:szCs w:val="24"/>
+          <w:lang w:eastAsia="en-GB"/>
+        </w:rPr>
+        <w:t xml:space="preserve">Hines, J. E., J. D. Nichols, J. A. </w:t>
+      </w:r>
+      <w:proofErr w:type="spellStart"/>
+      <w:r>
+        <w:rPr>
+          <w:rFonts w:ascii="Times New Roman" w:eastAsia="Times New Roman" w:hAnsi="Times New Roman" w:cs="Times New Roman"/>
+          <w:sz w:val="24"/>
+          <w:szCs w:val="24"/>
+          <w:lang w:eastAsia="en-GB"/>
+        </w:rPr>
+        <w:t>Royle</w:t>
+      </w:r>
+      <w:proofErr w:type="spellEnd"/>
+      <w:r>
+        <w:rPr>
+          <w:rFonts w:ascii="Times New Roman" w:eastAsia="Times New Roman" w:hAnsi="Times New Roman" w:cs="Times New Roman"/>
+          <w:sz w:val="24"/>
+          <w:szCs w:val="24"/>
+          <w:lang w:eastAsia="en-GB"/>
+        </w:rPr>
+        <w:t xml:space="preserve">, D. I. </w:t>
+      </w:r>
+      <w:proofErr w:type="spellStart"/>
+      <w:r>
+        <w:rPr>
+          <w:rFonts w:ascii="Times New Roman" w:eastAsia="Times New Roman" w:hAnsi="Times New Roman" w:cs="Times New Roman"/>
+          <w:sz w:val="24"/>
+          <w:szCs w:val="24"/>
+          <w:lang w:eastAsia="en-GB"/>
+        </w:rPr>
+        <w:t>MacKenzie</w:t>
+      </w:r>
+      <w:proofErr w:type="spellEnd"/>
+      <w:r>
+        <w:rPr>
+          <w:rFonts w:ascii="Times New Roman" w:eastAsia="Times New Roman" w:hAnsi="Times New Roman" w:cs="Times New Roman"/>
+          <w:sz w:val="24"/>
+          <w:szCs w:val="24"/>
+          <w:lang w:eastAsia="en-GB"/>
+        </w:rPr>
+        <w:t xml:space="preserve">, A. M. </w:t>
+      </w:r>
+      <w:proofErr w:type="spellStart"/>
+      <w:r>
+        <w:rPr>
+          <w:rFonts w:ascii="Times New Roman" w:eastAsia="Times New Roman" w:hAnsi="Times New Roman" w:cs="Times New Roman"/>
+          <w:sz w:val="24"/>
+          <w:szCs w:val="24"/>
+          <w:lang w:eastAsia="en-GB"/>
+        </w:rPr>
+        <w:t>Gopalaswamy</w:t>
+      </w:r>
+      <w:proofErr w:type="spellEnd"/>
+      <w:r>
+        <w:rPr>
+          <w:rFonts w:ascii="Times New Roman" w:eastAsia="Times New Roman" w:hAnsi="Times New Roman" w:cs="Times New Roman"/>
+          <w:sz w:val="24"/>
+          <w:szCs w:val="24"/>
+          <w:lang w:eastAsia="en-GB"/>
+        </w:rPr>
+        <w:t xml:space="preserve">, N. Samba Kumar, and K. U. </w:t>
+      </w:r>
+      <w:proofErr w:type="spellStart"/>
+      <w:r>
+        <w:rPr>
+          <w:rFonts w:ascii="Times New Roman" w:eastAsia="Times New Roman" w:hAnsi="Times New Roman" w:cs="Times New Roman"/>
+          <w:sz w:val="24"/>
+          <w:szCs w:val="24"/>
+          <w:lang w:eastAsia="en-GB"/>
+        </w:rPr>
+        <w:t>Karanth</w:t>
+      </w:r>
+      <w:proofErr w:type="spellEnd"/>
+      <w:r>
+        <w:rPr>
+          <w:rFonts w:ascii="Times New Roman" w:eastAsia="Times New Roman" w:hAnsi="Times New Roman" w:cs="Times New Roman"/>
+          <w:sz w:val="24"/>
+          <w:szCs w:val="24"/>
+          <w:lang w:eastAsia="en-GB"/>
+        </w:rPr>
+        <w:t xml:space="preserve">. “Tigers on Trails: Occupancy </w:t>
+      </w:r>
+      <w:proofErr w:type="spellStart"/>
+      <w:r>
+        <w:rPr>
+          <w:rFonts w:ascii="Times New Roman" w:eastAsia="Times New Roman" w:hAnsi="Times New Roman" w:cs="Times New Roman"/>
+          <w:sz w:val="24"/>
+          <w:szCs w:val="24"/>
+          <w:lang w:eastAsia="en-GB"/>
+        </w:rPr>
+        <w:t>Modeling</w:t>
+      </w:r>
+      <w:proofErr w:type="spellEnd"/>
+      <w:r>
+        <w:rPr>
+          <w:rFonts w:ascii="Times New Roman" w:eastAsia="Times New Roman" w:hAnsi="Times New Roman" w:cs="Times New Roman"/>
+          <w:sz w:val="24"/>
+          <w:szCs w:val="24"/>
+          <w:lang w:eastAsia="en-GB"/>
+        </w:rPr>
+        <w:t xml:space="preserve"> for Cluster Sampling.” </w:t>
+      </w:r>
+      <w:r>
+        <w:rPr>
+          <w:rFonts w:ascii="Times New Roman" w:eastAsia="Times New Roman" w:hAnsi="Times New Roman" w:cs="Times New Roman"/>
+          <w:i/>
+          <w:iCs/>
+          <w:sz w:val="24"/>
+          <w:szCs w:val="24"/>
+          <w:lang w:eastAsia="en-GB"/>
+        </w:rPr>
+        <w:t>Ecological Applications</w:t>
+      </w:r>
+      <w:r>
+        <w:rPr>
+          <w:rFonts w:ascii="Times New Roman" w:eastAsia="Times New Roman" w:hAnsi="Times New Roman" w:cs="Times New Roman"/>
+          <w:sz w:val="24"/>
+          <w:szCs w:val="24"/>
+          <w:lang w:eastAsia="en-GB"/>
+        </w:rPr>
+        <w:t xml:space="preserve"> 20, no. 5 (June 22, 2010): 1456–66. doi:10.1890/09-0321.1.</w:t>
       </w:r>
     </w:p>
     <w:p>

</xml_diff>